<commit_message>
Update Flood Monitoring System (DAVE documentation).docx
</commit_message>
<xml_diff>
--- a/Flood Monitoring System (DAVE documentation).docx
+++ b/Flood Monitoring System (DAVE documentation).docx
@@ -9,10 +9,7 @@
         <w:spacing w:line="240" w:lineRule="auto"/>
       </w:pPr>
       <w:r>
-        <w:t xml:space="preserve">Files needed: import </w:t>
-      </w:r>
-      <w:r>
-        <w:t>amazon-</w:t>
+        <w:t>Files needed: import amazon-</w:t>
       </w:r>
       <w:proofErr w:type="spellStart"/>
       <w:r>
@@ -24,17 +21,12 @@
       </w:r>
       <w:proofErr w:type="spellStart"/>
       <w:r>
-        <w:t>v.</w:t>
-      </w:r>
-      <w:r>
-        <w:t>exp</w:t>
+        <w:t>v.exp</w:t>
       </w:r>
       <w:proofErr w:type="spellEnd"/>
       <w:r>
         <w:t>)</w:t>
       </w:r>
-      <w:bookmarkStart w:id="0" w:name="_GoBack"/>
-      <w:bookmarkEnd w:id="0"/>
     </w:p>
     <w:p>
       <w:pPr>
@@ -152,10 +144,7 @@
       </w:r>
       <w:proofErr w:type="spellEnd"/>
       <w:r>
-        <w:t xml:space="preserve"> &gt;&gt; dps310_hal.c || dps310_hal.h || dps310.c || dps</w:t>
-      </w:r>
-      <w:r>
-        <w:t>310.h</w:t>
+        <w:t xml:space="preserve"> &gt;&gt; dps310_hal.c || dps310_hal.h || dps310.c || dps310.h</w:t>
       </w:r>
     </w:p>
     <w:p>
@@ -202,10 +191,7 @@
       </w:r>
       <w:proofErr w:type="spellEnd"/>
       <w:r>
-        <w:t xml:space="preserve"> and .h stands for hardware abstraction layer a</w:t>
-      </w:r>
-      <w:r>
-        <w:t xml:space="preserve">nd gets the pressure reading after </w:t>
+        <w:t xml:space="preserve"> and .h stands for hardware abstraction layer and gets the pressure reading after </w:t>
       </w:r>
       <w:proofErr w:type="spellStart"/>
       <w:r>
@@ -354,10 +340,7 @@
       </w:r>
       <w:proofErr w:type="spellEnd"/>
       <w:r>
-        <w:t>. T</w:t>
-      </w:r>
-      <w:r>
-        <w:t xml:space="preserve">he purpose of this is to get the atmospheric pressure as a reference. This reference will be subtracted from future readings to obtain the pressure difference within the tube (and ignore atmospheric pressure). </w:t>
+        <w:t xml:space="preserve">. The purpose of this is to get the atmospheric pressure as a reference. This reference will be subtracted from future readings to obtain the pressure difference within the tube (and ignore atmospheric pressure). </w:t>
       </w:r>
     </w:p>
     <w:p>
@@ -378,13 +361,7 @@
         <w:rPr>
           <w:b/>
         </w:rPr>
-        <w:t>prvPublishNextMes</w:t>
-      </w:r>
-      <w:r>
-        <w:rPr>
-          <w:b/>
-        </w:rPr>
-        <w:t>sage</w:t>
+        <w:t>prvPublishNextMessage</w:t>
       </w:r>
       <w:proofErr w:type="spellEnd"/>
       <w:r>
@@ -430,10 +407,7 @@
         <w:t>Calculate water level</w:t>
       </w:r>
       <w:r>
-        <w:t>) fo</w:t>
-      </w:r>
-      <w:r>
-        <w:t xml:space="preserve">r the theory. In </w:t>
+        <w:t xml:space="preserve">) for the theory. In </w:t>
       </w:r>
       <w:proofErr w:type="spellStart"/>
       <w:r>
@@ -495,10 +469,7 @@
         <w:spacing w:line="240" w:lineRule="auto"/>
       </w:pPr>
       <w:r>
-        <w:t>Several values like pressure, temp</w:t>
-      </w:r>
-      <w:r>
-        <w:t>erature, address, coordinates, location and water level are put into a string and published to the topic.</w:t>
+        <w:t>Several values like pressure, temperature, address, coordinates, location and water level are put into a string and published to the topic.</w:t>
       </w:r>
     </w:p>
     <w:p>
@@ -528,63 +499,242 @@
       </w:r>
       <w:proofErr w:type="spellEnd"/>
       <w:r>
-        <w:t>) will check the water level and sound the busser according to arbitrary valu</w:t>
-      </w:r>
-      <w:r>
-        <w:t xml:space="preserve">es (e.g. sound 2 seconds for 30 cm of water). </w:t>
-      </w:r>
-    </w:p>
-    <w:p>
-      <w:pPr>
-        <w:keepLines/>
-        <w:widowControl w:val="0"/>
-        <w:spacing w:line="240" w:lineRule="auto"/>
-      </w:pPr>
-    </w:p>
-    <w:p>
-      <w:pPr>
-        <w:keepLines/>
-        <w:widowControl w:val="0"/>
-        <w:spacing w:line="240" w:lineRule="auto"/>
-      </w:pPr>
-    </w:p>
-    <w:p>
-      <w:pPr>
-        <w:keepLines/>
-        <w:widowControl w:val="0"/>
-        <w:spacing w:line="240" w:lineRule="auto"/>
-      </w:pPr>
-    </w:p>
-    <w:p>
-      <w:pPr>
-        <w:keepLines/>
-        <w:widowControl w:val="0"/>
-        <w:spacing w:line="240" w:lineRule="auto"/>
-      </w:pPr>
-    </w:p>
-    <w:p>
-      <w:pPr>
-        <w:keepLines/>
-        <w:widowControl w:val="0"/>
-        <w:spacing w:line="240" w:lineRule="auto"/>
-      </w:pPr>
-    </w:p>
-    <w:p>
-      <w:pPr>
-        <w:keepLines/>
-        <w:widowControl w:val="0"/>
-        <w:spacing w:line="240" w:lineRule="auto"/>
-      </w:pPr>
-    </w:p>
-    <w:p>
-      <w:pPr>
-        <w:keepLines/>
-        <w:widowControl w:val="0"/>
-        <w:spacing w:line="240" w:lineRule="auto"/>
-      </w:pPr>
-      <w:r>
-        <w:rPr>
+        <w:t>) will check the water level and sound the busser according to arbitrary values (e.g. sound 2 seconds for 30 cm of water).</w:t>
+      </w:r>
+    </w:p>
+    <w:p>
+      <w:pPr>
+        <w:keepLines/>
+        <w:widowControl w:val="0"/>
+        <w:spacing w:line="240" w:lineRule="auto"/>
+      </w:pPr>
+      <w:bookmarkStart w:id="0" w:name="_GoBack"/>
+      <w:bookmarkEnd w:id="0"/>
+    </w:p>
+    <w:p>
+      <w:pPr>
+        <w:spacing w:line="240" w:lineRule="auto"/>
+        <w:rPr>
+          <w:rFonts w:ascii="Times New Roman" w:eastAsia="Times New Roman" w:hAnsi="Times New Roman" w:cs="Times New Roman"/>
+          <w:sz w:val="24"/>
+          <w:szCs w:val="24"/>
+          <w:lang w:val="en-US"/>
+        </w:rPr>
+      </w:pPr>
+      <w:r>
+        <w:rPr>
+          <w:rFonts w:eastAsia="Times New Roman"/>
           <w:b/>
+          <w:bCs/>
+          <w:color w:val="000000"/>
+          <w:lang w:val="en-US"/>
+        </w:rPr>
+        <w:t>Setting up:</w:t>
+      </w:r>
+    </w:p>
+    <w:p>
+      <w:pPr>
+        <w:numPr>
+          <w:ilvl w:val="0"/>
+          <w:numId w:val="3"/>
+        </w:numPr>
+        <w:spacing w:line="240" w:lineRule="auto"/>
+        <w:textAlignment w:val="baseline"/>
+        <w:rPr>
+          <w:rFonts w:eastAsia="Times New Roman"/>
+          <w:color w:val="000000"/>
+          <w:lang w:val="en-US"/>
+        </w:rPr>
+      </w:pPr>
+      <w:proofErr w:type="spellStart"/>
+      <w:r>
+        <w:rPr>
+          <w:rFonts w:eastAsia="Times New Roman"/>
+          <w:color w:val="000000"/>
+          <w:lang w:val="en-US"/>
+        </w:rPr>
+        <w:t>Familiarise</w:t>
+      </w:r>
+      <w:proofErr w:type="spellEnd"/>
+      <w:r>
+        <w:rPr>
+          <w:rFonts w:eastAsia="Times New Roman"/>
+          <w:color w:val="000000"/>
+          <w:lang w:val="en-US"/>
+        </w:rPr>
+        <w:t xml:space="preserve"> with setting up via this pdf walkthrough: </w:t>
+      </w:r>
+      <w:hyperlink r:id="rId6" w:history="1">
+        <w:r>
+          <w:rPr>
+            <w:rFonts w:eastAsia="Times New Roman"/>
+            <w:color w:val="1155CC"/>
+            <w:u w:val="single"/>
+            <w:lang w:val="en-US"/>
+          </w:rPr>
+          <w:t>https://www.infineon.com/dgdl/Infineon-DAVE_Quick_Start-GS-v02_00-EN.pdf?fileId=5546d4624cb7f111014d059f7b8c712d</w:t>
+        </w:r>
+      </w:hyperlink>
+    </w:p>
+    <w:p>
+      <w:pPr>
+        <w:numPr>
+          <w:ilvl w:val="0"/>
+          <w:numId w:val="3"/>
+        </w:numPr>
+        <w:spacing w:line="240" w:lineRule="auto"/>
+        <w:textAlignment w:val="baseline"/>
+        <w:rPr>
+          <w:rFonts w:eastAsia="Times New Roman"/>
+          <w:color w:val="000000"/>
+          <w:lang w:val="en-US"/>
+        </w:rPr>
+      </w:pPr>
+      <w:r>
+        <w:rPr>
+          <w:rFonts w:eastAsia="Times New Roman"/>
+          <w:color w:val="000000"/>
+          <w:lang w:val="en-US"/>
+        </w:rPr>
+        <w:t>For this case, select File &gt;&gt; import...  and the Infineon &gt;&gt; DAVE Project &gt;&gt; Browse… </w:t>
+      </w:r>
+    </w:p>
+    <w:p>
+      <w:pPr>
+        <w:numPr>
+          <w:ilvl w:val="0"/>
+          <w:numId w:val="3"/>
+        </w:numPr>
+        <w:spacing w:line="240" w:lineRule="auto"/>
+        <w:textAlignment w:val="baseline"/>
+        <w:rPr>
+          <w:rFonts w:eastAsia="Times New Roman"/>
+          <w:color w:val="000000"/>
+          <w:lang w:val="en-US"/>
+        </w:rPr>
+      </w:pPr>
+      <w:r>
+        <w:rPr>
+          <w:rFonts w:eastAsia="Times New Roman"/>
+          <w:color w:val="000000"/>
+          <w:lang w:val="en-US"/>
+        </w:rPr>
+        <w:t>Find the file amazon-</w:t>
+      </w:r>
+      <w:proofErr w:type="spellStart"/>
+      <w:r>
+        <w:rPr>
+          <w:rFonts w:eastAsia="Times New Roman"/>
+          <w:color w:val="000000"/>
+          <w:lang w:val="en-US"/>
+        </w:rPr>
+        <w:t>freertos</w:t>
+      </w:r>
+      <w:proofErr w:type="spellEnd"/>
+      <w:r>
+        <w:rPr>
+          <w:rFonts w:eastAsia="Times New Roman"/>
+          <w:color w:val="000000"/>
+          <w:lang w:val="en-US"/>
+        </w:rPr>
+        <w:t>(</w:t>
+      </w:r>
+      <w:proofErr w:type="spellStart"/>
+      <w:r>
+        <w:rPr>
+          <w:rFonts w:eastAsia="Times New Roman"/>
+          <w:color w:val="000000"/>
+          <w:lang w:val="en-US"/>
+        </w:rPr>
+        <w:t>v.exp</w:t>
+      </w:r>
+      <w:proofErr w:type="spellEnd"/>
+      <w:r>
+        <w:rPr>
+          <w:rFonts w:eastAsia="Times New Roman"/>
+          <w:color w:val="000000"/>
+          <w:lang w:val="en-US"/>
+        </w:rPr>
+        <w:t xml:space="preserve">), select it. A couple of options will come up in the Project List box. Select the one that starts with </w:t>
+      </w:r>
+      <w:proofErr w:type="spellStart"/>
+      <w:r>
+        <w:rPr>
+          <w:rFonts w:eastAsia="Times New Roman"/>
+          <w:color w:val="000000"/>
+          <w:lang w:val="en-US"/>
+        </w:rPr>
+        <w:t>aws_demos_trustx_exp</w:t>
+      </w:r>
+      <w:proofErr w:type="spellEnd"/>
+      <w:r>
+        <w:rPr>
+          <w:rFonts w:eastAsia="Times New Roman"/>
+          <w:color w:val="000000"/>
+          <w:lang w:val="en-US"/>
+        </w:rPr>
+        <w:t xml:space="preserve"> and click finish.</w:t>
+      </w:r>
+    </w:p>
+    <w:p>
+      <w:pPr>
+        <w:spacing w:line="240" w:lineRule="auto"/>
+        <w:rPr>
+          <w:rFonts w:ascii="Times New Roman" w:eastAsia="Times New Roman" w:hAnsi="Times New Roman" w:cs="Times New Roman"/>
+          <w:sz w:val="24"/>
+          <w:szCs w:val="24"/>
+          <w:lang w:val="en-US"/>
+        </w:rPr>
+      </w:pPr>
+      <w:r>
+        <w:rPr>
+          <w:rFonts w:eastAsia="Times New Roman"/>
+          <w:color w:val="000000"/>
+          <w:lang w:val="en-US"/>
+        </w:rPr>
+        <w:t>Note: There is a DAVE APP that is used: DIGITAL_IO_0. The programmer should take note of this</w:t>
+      </w:r>
+    </w:p>
+    <w:p>
+      <w:pPr>
+        <w:keepLines/>
+        <w:widowControl w:val="0"/>
+        <w:spacing w:line="240" w:lineRule="auto"/>
+        <w:rPr>
+          <w:lang w:val="en-US"/>
+        </w:rPr>
+      </w:pPr>
+    </w:p>
+    <w:p>
+      <w:pPr>
+        <w:keepLines/>
+        <w:widowControl w:val="0"/>
+        <w:spacing w:line="240" w:lineRule="auto"/>
+      </w:pPr>
+    </w:p>
+    <w:p>
+      <w:pPr>
+        <w:keepLines/>
+        <w:widowControl w:val="0"/>
+        <w:spacing w:line="240" w:lineRule="auto"/>
+      </w:pPr>
+    </w:p>
+    <w:p>
+      <w:pPr>
+        <w:keepLines/>
+        <w:widowControl w:val="0"/>
+        <w:spacing w:line="240" w:lineRule="auto"/>
+      </w:pPr>
+    </w:p>
+    <w:p>
+      <w:pPr>
+        <w:keepLines/>
+        <w:widowControl w:val="0"/>
+        <w:spacing w:line="240" w:lineRule="auto"/>
+      </w:pPr>
+      <w:r>
+        <w:rPr>
+          <w:b/>
         </w:rPr>
         <w:t>Calculation of water level</w:t>
       </w:r>
@@ -606,7 +756,6 @@
         <w:rPr>
           <w:noProof/>
         </w:rPr>
-        <w:lastRenderedPageBreak/>
         <w:drawing>
           <wp:inline distT="114300" distB="114300" distL="114300" distR="114300" wp14:anchorId="29D5EFF0" wp14:editId="0F62A4C7">
             <wp:extent cx="5943600" cy="3390900"/>
@@ -621,7 +770,7 @@
                     <pic:cNvPicPr preferRelativeResize="0"/>
                   </pic:nvPicPr>
                   <pic:blipFill>
-                    <a:blip r:embed="rId6"/>
+                    <a:blip r:embed="rId7"/>
                     <a:srcRect/>
                     <a:stretch>
                       <a:fillRect/>
@@ -704,10 +853,7 @@
         <w:spacing w:line="240" w:lineRule="auto"/>
       </w:pPr>
       <w:r>
-        <w:t>P₂ is broken down into its constituent parts, ρ denoting density, g denoting gravitational force and</w:t>
-      </w:r>
-      <w:r>
-        <w:t xml:space="preserve"> h denoting height. In our equation we also subtract Pa, denoting atmospheric pressure (</w:t>
+        <w:t>P₂ is broken down into its constituent parts, ρ denoting density, g denoting gravitational force and h denoting height. In our equation we also subtract Pa, denoting atmospheric pressure (</w:t>
       </w:r>
       <w:proofErr w:type="spellStart"/>
       <w:r>
@@ -773,10 +919,7 @@
       </w:r>
       <w:proofErr w:type="spellEnd"/>
       <w:r>
-        <w:t xml:space="preserve"> with an attempt to connect to a Wi-Fi network or mobile hotspot. If it cannot find a suitable conn</w:t>
-      </w:r>
-      <w:r>
-        <w:t xml:space="preserve">ection, it will fail to </w:t>
+        <w:t xml:space="preserve"> with an attempt to connect to a Wi-Fi network or mobile hotspot. If it cannot find a suitable connection, it will fail to </w:t>
       </w:r>
       <w:proofErr w:type="spellStart"/>
       <w:r>
@@ -1025,11 +1168,127 @@
       </w:rPr>
     </w:lvl>
   </w:abstractNum>
+  <w:abstractNum w:abstractNumId="2" w15:restartNumberingAfterBreak="0">
+    <w:nsid w:val="61DA466E"/>
+    <w:multiLevelType w:val="multilevel"/>
+    <w:tmpl w:val="5B041508"/>
+    <w:lvl w:ilvl="0">
+      <w:start w:val="1"/>
+      <w:numFmt w:val="decimal"/>
+      <w:lvlText w:val="%1."/>
+      <w:lvlJc w:val="left"/>
+      <w:pPr>
+        <w:tabs>
+          <w:tab w:val="num" w:pos="720"/>
+        </w:tabs>
+        <w:ind w:left="720" w:hanging="360"/>
+      </w:pPr>
+    </w:lvl>
+    <w:lvl w:ilvl="1" w:tentative="1">
+      <w:start w:val="1"/>
+      <w:numFmt w:val="decimal"/>
+      <w:lvlText w:val="%2."/>
+      <w:lvlJc w:val="left"/>
+      <w:pPr>
+        <w:tabs>
+          <w:tab w:val="num" w:pos="1440"/>
+        </w:tabs>
+        <w:ind w:left="1440" w:hanging="360"/>
+      </w:pPr>
+    </w:lvl>
+    <w:lvl w:ilvl="2" w:tentative="1">
+      <w:start w:val="1"/>
+      <w:numFmt w:val="decimal"/>
+      <w:lvlText w:val="%3."/>
+      <w:lvlJc w:val="left"/>
+      <w:pPr>
+        <w:tabs>
+          <w:tab w:val="num" w:pos="2160"/>
+        </w:tabs>
+        <w:ind w:left="2160" w:hanging="360"/>
+      </w:pPr>
+    </w:lvl>
+    <w:lvl w:ilvl="3" w:tentative="1">
+      <w:start w:val="1"/>
+      <w:numFmt w:val="decimal"/>
+      <w:lvlText w:val="%4."/>
+      <w:lvlJc w:val="left"/>
+      <w:pPr>
+        <w:tabs>
+          <w:tab w:val="num" w:pos="2880"/>
+        </w:tabs>
+        <w:ind w:left="2880" w:hanging="360"/>
+      </w:pPr>
+    </w:lvl>
+    <w:lvl w:ilvl="4" w:tentative="1">
+      <w:start w:val="1"/>
+      <w:numFmt w:val="decimal"/>
+      <w:lvlText w:val="%5."/>
+      <w:lvlJc w:val="left"/>
+      <w:pPr>
+        <w:tabs>
+          <w:tab w:val="num" w:pos="3600"/>
+        </w:tabs>
+        <w:ind w:left="3600" w:hanging="360"/>
+      </w:pPr>
+    </w:lvl>
+    <w:lvl w:ilvl="5" w:tentative="1">
+      <w:start w:val="1"/>
+      <w:numFmt w:val="decimal"/>
+      <w:lvlText w:val="%6."/>
+      <w:lvlJc w:val="left"/>
+      <w:pPr>
+        <w:tabs>
+          <w:tab w:val="num" w:pos="4320"/>
+        </w:tabs>
+        <w:ind w:left="4320" w:hanging="360"/>
+      </w:pPr>
+    </w:lvl>
+    <w:lvl w:ilvl="6" w:tentative="1">
+      <w:start w:val="1"/>
+      <w:numFmt w:val="decimal"/>
+      <w:lvlText w:val="%7."/>
+      <w:lvlJc w:val="left"/>
+      <w:pPr>
+        <w:tabs>
+          <w:tab w:val="num" w:pos="5040"/>
+        </w:tabs>
+        <w:ind w:left="5040" w:hanging="360"/>
+      </w:pPr>
+    </w:lvl>
+    <w:lvl w:ilvl="7" w:tentative="1">
+      <w:start w:val="1"/>
+      <w:numFmt w:val="decimal"/>
+      <w:lvlText w:val="%8."/>
+      <w:lvlJc w:val="left"/>
+      <w:pPr>
+        <w:tabs>
+          <w:tab w:val="num" w:pos="5760"/>
+        </w:tabs>
+        <w:ind w:left="5760" w:hanging="360"/>
+      </w:pPr>
+    </w:lvl>
+    <w:lvl w:ilvl="8" w:tentative="1">
+      <w:start w:val="1"/>
+      <w:numFmt w:val="decimal"/>
+      <w:lvlText w:val="%9."/>
+      <w:lvlJc w:val="left"/>
+      <w:pPr>
+        <w:tabs>
+          <w:tab w:val="num" w:pos="6480"/>
+        </w:tabs>
+        <w:ind w:left="6480" w:hanging="360"/>
+      </w:pPr>
+    </w:lvl>
+  </w:abstractNum>
   <w:num w:numId="1">
     <w:abstractNumId w:val="0"/>
   </w:num>
   <w:num w:numId="2">
     <w:abstractNumId w:val="1"/>
+  </w:num>
+  <w:num w:numId="3">
+    <w:abstractNumId w:val="2"/>
   </w:num>
 </w:numbering>
 </file>
@@ -1606,6 +1865,35 @@
       <w:szCs w:val="30"/>
     </w:rPr>
   </w:style>
+  <w:style w:type="paragraph" w:styleId="NormalWeb">
+    <w:name w:val="Normal (Web)"/>
+    <w:basedOn w:val="Normal"/>
+    <w:uiPriority w:val="99"/>
+    <w:semiHidden/>
+    <w:unhideWhenUsed/>
+    <w:rsid w:val="002E4A70"/>
+    <w:pPr>
+      <w:spacing w:before="100" w:beforeAutospacing="1" w:after="100" w:afterAutospacing="1" w:line="240" w:lineRule="auto"/>
+    </w:pPr>
+    <w:rPr>
+      <w:rFonts w:ascii="Times New Roman" w:eastAsia="Times New Roman" w:hAnsi="Times New Roman" w:cs="Times New Roman"/>
+      <w:sz w:val="24"/>
+      <w:szCs w:val="24"/>
+      <w:lang w:val="en-US"/>
+    </w:rPr>
+  </w:style>
+  <w:style w:type="character" w:styleId="Hyperlink">
+    <w:name w:val="Hyperlink"/>
+    <w:basedOn w:val="DefaultParagraphFont"/>
+    <w:uiPriority w:val="99"/>
+    <w:semiHidden/>
+    <w:unhideWhenUsed/>
+    <w:rsid w:val="002E4A70"/>
+    <w:rPr>
+      <w:color w:val="0000FF"/>
+      <w:u w:val="single"/>
+    </w:rPr>
+  </w:style>
 </w:styles>
 </file>
 

</xml_diff>